<commit_message>
feat(main): add files project 6
</commit_message>
<xml_diff>
--- a/project-personal/stage6/report/report.docx
+++ b/project-personal/stage6/report/report.docx
@@ -498,7 +498,7 @@
               <a:graphicData uri="http://schemas.openxmlformats.org/drawingml/2006/picture">
                 <pic:pic>
                   <pic:nvPicPr>
-                    <pic:cNvPr descr="image/7.png" id="36" name="Picture"/>
+                    <pic:cNvPr descr="image/5.png" id="36" name="Picture"/>
                     <pic:cNvPicPr>
                       <a:picLocks noChangeArrowheads="1" noChangeAspect="1"/>
                     </pic:cNvPicPr>
@@ -561,7 +561,7 @@
               <a:graphicData uri="http://schemas.openxmlformats.org/drawingml/2006/picture">
                 <pic:pic>
                   <pic:nvPicPr>
-                    <pic:cNvPr descr="image/8.png" id="39" name="Picture"/>
+                    <pic:cNvPr descr="image/6.png" id="39" name="Picture"/>
                     <pic:cNvPicPr>
                       <a:picLocks noChangeArrowheads="1" noChangeAspect="1"/>
                     </pic:cNvPicPr>
@@ -624,7 +624,7 @@
               <a:graphicData uri="http://schemas.openxmlformats.org/drawingml/2006/picture">
                 <pic:pic>
                   <pic:nvPicPr>
-                    <pic:cNvPr descr="image/9.png" id="42" name="Picture"/>
+                    <pic:cNvPr descr="image/7.png" id="42" name="Picture"/>
                     <pic:cNvPicPr>
                       <a:picLocks noChangeArrowheads="1" noChangeAspect="1"/>
                     </pic:cNvPicPr>
@@ -687,7 +687,7 @@
               <a:graphicData uri="http://schemas.openxmlformats.org/drawingml/2006/picture">
                 <pic:pic>
                   <pic:nvPicPr>
-                    <pic:cNvPr descr="image/10.png" id="45" name="Picture"/>
+                    <pic:cNvPr descr="image/8.png" id="45" name="Picture"/>
                     <pic:cNvPicPr>
                       <a:picLocks noChangeArrowheads="1" noChangeAspect="1"/>
                     </pic:cNvPicPr>
@@ -742,7 +742,7 @@
               <a:graphicData uri="http://schemas.openxmlformats.org/drawingml/2006/picture">
                 <pic:pic>
                   <pic:nvPicPr>
-                    <pic:cNvPr descr="image/11.png" id="48" name="Picture"/>
+                    <pic:cNvPr descr="image/9.png" id="48" name="Picture"/>
                     <pic:cNvPicPr>
                       <a:picLocks noChangeArrowheads="1" noChangeAspect="1"/>
                     </pic:cNvPicPr>
@@ -824,7 +824,7 @@
               <a:graphicData uri="http://schemas.openxmlformats.org/drawingml/2006/picture">
                 <pic:pic>
                   <pic:nvPicPr>
-                    <pic:cNvPr descr="image/12.png" id="52" name="Picture"/>
+                    <pic:cNvPr descr="image/10.png" id="52" name="Picture"/>
                     <pic:cNvPicPr>
                       <a:picLocks noChangeArrowheads="1" noChangeAspect="1"/>
                     </pic:cNvPicPr>
@@ -887,7 +887,7 @@
               <a:graphicData uri="http://schemas.openxmlformats.org/drawingml/2006/picture">
                 <pic:pic>
                   <pic:nvPicPr>
-                    <pic:cNvPr descr="image/13.png" id="55" name="Picture"/>
+                    <pic:cNvPr descr="image/11.png" id="55" name="Picture"/>
                     <pic:cNvPicPr>
                       <a:picLocks noChangeArrowheads="1" noChangeAspect="1"/>
                     </pic:cNvPicPr>
@@ -950,7 +950,7 @@
               <a:graphicData uri="http://schemas.openxmlformats.org/drawingml/2006/picture">
                 <pic:pic>
                   <pic:nvPicPr>
-                    <pic:cNvPr descr="image/14.png" id="58" name="Picture"/>
+                    <pic:cNvPr descr="image/12.png" id="58" name="Picture"/>
                     <pic:cNvPicPr>
                       <a:picLocks noChangeArrowheads="1" noChangeAspect="1"/>
                     </pic:cNvPicPr>
@@ -1013,7 +1013,7 @@
               <a:graphicData uri="http://schemas.openxmlformats.org/drawingml/2006/picture">
                 <pic:pic>
                   <pic:nvPicPr>
-                    <pic:cNvPr descr="image/15.png" id="61" name="Picture"/>
+                    <pic:cNvPr descr="image/13.png" id="61" name="Picture"/>
                     <pic:cNvPicPr>
                       <a:picLocks noChangeArrowheads="1" noChangeAspect="1"/>
                     </pic:cNvPicPr>
@@ -1076,7 +1076,7 @@
               <a:graphicData uri="http://schemas.openxmlformats.org/drawingml/2006/picture">
                 <pic:pic>
                   <pic:nvPicPr>
-                    <pic:cNvPr descr="image/16.png" id="64" name="Picture"/>
+                    <pic:cNvPr descr="image/14.png" id="64" name="Picture"/>
                     <pic:cNvPicPr>
                       <a:picLocks noChangeArrowheads="1" noChangeAspect="1"/>
                     </pic:cNvPicPr>
@@ -1139,7 +1139,7 @@
               <a:graphicData uri="http://schemas.openxmlformats.org/drawingml/2006/picture">
                 <pic:pic>
                   <pic:nvPicPr>
-                    <pic:cNvPr descr="image/17.png" id="67" name="Picture"/>
+                    <pic:cNvPr descr="image/15.png" id="67" name="Picture"/>
                     <pic:cNvPicPr>
                       <a:picLocks noChangeArrowheads="1" noChangeAspect="1"/>
                     </pic:cNvPicPr>
@@ -1194,7 +1194,7 @@
               <a:graphicData uri="http://schemas.openxmlformats.org/drawingml/2006/picture">
                 <pic:pic>
                   <pic:nvPicPr>
-                    <pic:cNvPr descr="image/18.png" id="70" name="Picture"/>
+                    <pic:cNvPr descr="image/16.png" id="70" name="Picture"/>
                     <pic:cNvPicPr>
                       <a:picLocks noChangeArrowheads="1" noChangeAspect="1"/>
                     </pic:cNvPicPr>
@@ -1276,7 +1276,7 @@
               <a:graphicData uri="http://schemas.openxmlformats.org/drawingml/2006/picture">
                 <pic:pic>
                   <pic:nvPicPr>
-                    <pic:cNvPr descr="image/19.png" id="74" name="Picture"/>
+                    <pic:cNvPr descr="image/17.png" id="74" name="Picture"/>
                     <pic:cNvPicPr>
                       <a:picLocks noChangeArrowheads="1" noChangeAspect="1"/>
                     </pic:cNvPicPr>
@@ -1357,7 +1357,7 @@
               <a:graphicData uri="http://schemas.openxmlformats.org/drawingml/2006/picture">
                 <pic:pic>
                   <pic:nvPicPr>
-                    <pic:cNvPr descr="image/20.png" id="77" name="Picture"/>
+                    <pic:cNvPr descr="image/18.png" id="77" name="Picture"/>
                     <pic:cNvPicPr>
                       <a:picLocks noChangeArrowheads="1" noChangeAspect="1"/>
                     </pic:cNvPicPr>
@@ -1438,7 +1438,7 @@
               <a:graphicData uri="http://schemas.openxmlformats.org/drawingml/2006/picture">
                 <pic:pic>
                   <pic:nvPicPr>
-                    <pic:cNvPr descr="image/21.png" id="80" name="Picture"/>
+                    <pic:cNvPr descr="image/19.png" id="80" name="Picture"/>
                     <pic:cNvPicPr>
                       <a:picLocks noChangeArrowheads="1" noChangeAspect="1"/>
                     </pic:cNvPicPr>
@@ -1510,7 +1510,7 @@
               <a:graphicData uri="http://schemas.openxmlformats.org/drawingml/2006/picture">
                 <pic:pic>
                   <pic:nvPicPr>
-                    <pic:cNvPr descr="image/22.png" id="83" name="Picture"/>
+                    <pic:cNvPr descr="image/20.png" id="83" name="Picture"/>
                     <pic:cNvPicPr>
                       <a:picLocks noChangeArrowheads="1" noChangeAspect="1"/>
                     </pic:cNvPicPr>
@@ -1565,7 +1565,7 @@
               <a:graphicData uri="http://schemas.openxmlformats.org/drawingml/2006/picture">
                 <pic:pic>
                   <pic:nvPicPr>
-                    <pic:cNvPr descr="image/23.png" id="86" name="Picture"/>
+                    <pic:cNvPr descr="image/21.png" id="86" name="Picture"/>
                     <pic:cNvPicPr>
                       <a:picLocks noChangeArrowheads="1" noChangeAspect="1"/>
                     </pic:cNvPicPr>

</xml_diff>